<commit_message>
Specifikacija zahtjeva i projektni plan
Dorada specifikacije zahtjeva te proširen projektni plan sa who does
what izvješćem, gantogramom te dodatnim opisima rada prema fazama
</commit_message>
<xml_diff>
--- a/Specifikacija zahtjeva.docx
+++ b/Specifikacija zahtjeva.docx
@@ -1411,6 +1411,7 @@
     <w:p>
       <w:pPr>
         <w:pStyle w:val="Heading1"/>
+        <w:spacing w:before="0" w:line="360" w:lineRule="auto"/>
         <w:jc w:val="both"/>
       </w:pPr>
       <w:bookmarkStart w:id="1" w:name="_Toc386385154"/>
@@ -1425,185 +1426,107 @@
     </w:p>
     <w:p>
       <w:pPr>
+        <w:spacing w:after="0" w:line="360" w:lineRule="auto"/>
         <w:jc w:val="both"/>
       </w:pPr>
     </w:p>
     <w:p>
       <w:pPr>
         <w:pStyle w:val="Heading2"/>
-        <w:jc w:val="both"/>
-      </w:pPr>
-      <w:bookmarkStart w:id="2" w:name="_Toc386385155"/>
-      <w:r>
-        <w:t>2.1 Opis poslovnog procesa</w:t>
+        <w:spacing w:before="0" w:line="360" w:lineRule="auto"/>
+        <w:jc w:val="both"/>
+      </w:pPr>
+      <w:bookmarkStart w:id="2" w:name="_Toc386385157"/>
+      <w:r>
+        <w:t>2.</w:t>
+      </w:r>
+      <w:r>
+        <w:t>1</w:t>
+      </w:r>
+      <w:r>
+        <w:t xml:space="preserve"> Svrha aplikacije</w:t>
       </w:r>
       <w:bookmarkEnd w:id="2"/>
     </w:p>
     <w:p>
       <w:pPr>
-        <w:jc w:val="both"/>
-      </w:pPr>
-    </w:p>
-    <w:p>
-      <w:pPr>
-        <w:jc w:val="both"/>
-      </w:pPr>
-      <w:r>
-        <w:t>Poslovni proces se sastoji od nabave sirovina, proizvodnje samog proizvoda, skladištenja proizvoda</w:t>
-      </w:r>
-      <w:r>
-        <w:t xml:space="preserve"> i prodaje.</w:t>
+        <w:spacing w:after="0" w:line="360" w:lineRule="auto"/>
+        <w:jc w:val="both"/>
+      </w:pPr>
+    </w:p>
+    <w:p>
+      <w:pPr>
+        <w:spacing w:after="0" w:line="360" w:lineRule="auto"/>
+        <w:jc w:val="both"/>
+      </w:pPr>
+      <w:r>
+        <w:tab/>
+        <w:t>S</w:t>
+      </w:r>
+      <w:r>
+        <w:t xml:space="preserve">vrha aplikacije je da pomogne i olakša radnicima u vinariji njihov posao. Aplikacija će uštedjeti vrijeme radnicima te smanjiti papirologiju. Služit će kao mjesto gdje će biti sadržani svi podaci vezani uz proizvodnju i prodaju, bit će sredstvo praćenja i kontrole same proizvodnje i prodaje vina te će služiti za vođenje papira. </w:t>
+      </w:r>
+    </w:p>
+    <w:p>
+      <w:pPr>
+        <w:pStyle w:val="Heading2"/>
+        <w:spacing w:before="0" w:line="360" w:lineRule="auto"/>
+        <w:jc w:val="both"/>
+      </w:pPr>
+      <w:bookmarkStart w:id="3" w:name="_Toc386385158"/>
+    </w:p>
+    <w:p>
+      <w:pPr>
+        <w:pStyle w:val="Heading2"/>
+        <w:spacing w:before="0" w:line="360" w:lineRule="auto"/>
+        <w:jc w:val="both"/>
+      </w:pPr>
+      <w:r>
+        <w:t>2.</w:t>
+      </w:r>
+      <w:r>
+        <w:t>2</w:t>
       </w:r>
       <w:r>
         <w:t xml:space="preserve"> </w:t>
       </w:r>
-    </w:p>
-    <w:p>
-      <w:pPr>
-        <w:spacing w:line="360" w:lineRule="auto"/>
-        <w:jc w:val="both"/>
-      </w:pPr>
-      <w:r>
-        <w:t xml:space="preserve">Nabava se odvija u tri procesa. Sve započinje sastavljanjem ugovora sa dobavljačima, nakon toga se sastavlja i šalje narudžbenica sa potrebnim sirovinama. I zadnji proces nabave je zaprimanje sirovina, ambalaže i preparata za vino. </w:t>
-      </w:r>
-    </w:p>
-    <w:p>
-      <w:pPr>
-        <w:spacing w:line="360" w:lineRule="auto"/>
-        <w:jc w:val="both"/>
-      </w:pPr>
-      <w:r>
-        <w:t>U proizvodnji se odvijaju najvažniji procesi vezani uz proizvodnju vina. Sve kreće procesom pripreme za proizvodnju tj. pripremom i berbom grožđa. Nakon toga se od grožđa proizvodi vino. Kako bi sve prošlo u najboljem redu moraju se kontrolirati uvjeti proizvodnje gdje se kontrolira temperatura sustavima za hlađenje i grijanje tankova za vino. Ako dođe do potrebe dolazi i do dodavanja ekoloških preparata. Ekološki preparati se dodaju ukoliko dođe do nekih poteškoća u preradi grožđa u vino te ako nismo zadovoljni kakvoćom vina.</w:t>
-      </w:r>
-    </w:p>
-    <w:p>
-      <w:pPr>
-        <w:spacing w:line="360" w:lineRule="auto"/>
-        <w:jc w:val="both"/>
-      </w:pPr>
-      <w:r>
-        <w:t xml:space="preserve">U skladištu se vino čuva na odgovarajućoj temperaturi. Također unutar skladišta se dio vina puni u boce od 1,0 L i u 0,75 L. Nakon što se napune boce, vino se uskladišti i čuva dok se ne pojavi potreba za njim. </w:t>
-      </w:r>
-    </w:p>
-    <w:p>
-      <w:pPr>
-        <w:spacing w:line="360" w:lineRule="auto"/>
-        <w:jc w:val="both"/>
-      </w:pPr>
-      <w:r>
-        <w:t>Prodaja započinje zaprimanjem narudžbe kupca ili poslovnog partnera. Kad se zaprimi narudžba sastavlja se ugovor s kupcem i definiraju se vrste i količine vina koje su potrebne kupcu. Prodavač šalje tu narudžbu u skladište kako bi se pripremila narudžba i isporučila kupcu.</w:t>
-      </w:r>
-      <w:r>
-        <w:t xml:space="preserve"> Tu je bitna komunikacija između poslovnica i samog podruma. Postoji funkcionalnost povezivanja između poslovnice i podruma ali komunikacija, koja je već spomenuta, je problem u samom poslovnom procesu.</w:t>
-      </w:r>
-    </w:p>
-    <w:p>
-      <w:pPr>
-        <w:spacing w:line="360" w:lineRule="auto"/>
-        <w:jc w:val="both"/>
-      </w:pPr>
-    </w:p>
-    <w:p>
-      <w:pPr>
-        <w:pStyle w:val="Heading2"/>
-        <w:rPr>
-          <w:rStyle w:val="Heading3Char"/>
-        </w:rPr>
-      </w:pPr>
-      <w:bookmarkStart w:id="3" w:name="_Toc386385156"/>
-      <w:r>
-        <w:rPr>
-          <w:rStyle w:val="Heading3Char"/>
-        </w:rPr>
-        <w:t>2.1.1 Problemi u poslovnom procesu</w:t>
-      </w:r>
       <w:bookmarkEnd w:id="3"/>
-    </w:p>
-    <w:p>
-      <w:pPr>
-        <w:pStyle w:val="Heading2"/>
-        <w:jc w:val="both"/>
-        <w:rPr>
-          <w:rStyle w:val="Heading3Char"/>
-        </w:rPr>
-      </w:pPr>
-    </w:p>
-    <w:p>
-      <w:pPr>
-        <w:spacing w:line="360" w:lineRule="auto"/>
-        <w:jc w:val="both"/>
-      </w:pPr>
-      <w:r>
-        <w:t xml:space="preserve">Problem u samom poduzeću je taj što je otežana komunikacija između podruma i podružnica. Najveći problem nastaje kada u ostalim podružnicama dođe do manjka zaliha na skladištu, te pogrešnoj komunikaciji ili slaboj komunikaciji između podružnica i samog podruma. Komunikacija je išla telefonskim putem te rijetko putem e-maila, ali to bi često znalo biti </w:t>
-      </w:r>
-      <w:r>
-        <w:lastRenderedPageBreak/>
-        <w:t>prekasno jer bi same zalihe naših proizvoda bile pri kraju ili ga u najgorem slučaju već ne bi bilo na skladištu. Ova aplikacija bi riješila problem komunikacije između podružnica i podruma jer bi sami podrumi imali pregled stanja skladišta u pojedinoj poslovnici u realnom vremenu. Također, ukoliko se sami zaposlenici u podrumima ne bi sjetili redovito pregledavati stanje na skladištu drugih podružnica.</w:t>
-      </w:r>
-    </w:p>
-    <w:p>
-      <w:pPr>
-        <w:spacing w:line="360" w:lineRule="auto"/>
-        <w:jc w:val="both"/>
-      </w:pPr>
-    </w:p>
-    <w:p>
-      <w:pPr>
-        <w:pStyle w:val="Heading2"/>
-      </w:pPr>
-      <w:bookmarkStart w:id="4" w:name="_Toc386385157"/>
-      <w:r>
-        <w:t>2.2 Svrha aplikacije</w:t>
-      </w:r>
-      <w:bookmarkEnd w:id="4"/>
-    </w:p>
-    <w:p>
-      <w:pPr>
-        <w:spacing w:line="360" w:lineRule="auto"/>
-        <w:jc w:val="both"/>
-      </w:pPr>
-    </w:p>
-    <w:p>
-      <w:pPr>
-        <w:spacing w:line="360" w:lineRule="auto"/>
-        <w:jc w:val="both"/>
-      </w:pPr>
-      <w:r>
-        <w:t xml:space="preserve">Kao prvo, svrha aplikacije je da pomogne i olakša radnicima u vinariji njihov posao. Aplikacija će uštedjeti vrijeme radnicima te smanjiti papirologiju. Služit će kao mjesto gdje će biti sadržani svi podaci vezani uz proizvodnju i prodaju, bit će sredstvo praćenja i kontrole same proizvodnje i prodaje vina te će služiti za vođenje papira. </w:t>
-      </w:r>
-    </w:p>
-    <w:p>
-      <w:pPr>
-        <w:spacing w:line="360" w:lineRule="auto"/>
-        <w:jc w:val="both"/>
-      </w:pPr>
-    </w:p>
-    <w:p>
-      <w:pPr>
-        <w:pStyle w:val="Heading2"/>
-        <w:spacing w:line="360" w:lineRule="auto"/>
-      </w:pPr>
-      <w:bookmarkStart w:id="5" w:name="_Toc386385158"/>
-      <w:r>
-        <w:t>2.3 Opis aplikacije</w:t>
-      </w:r>
-      <w:bookmarkEnd w:id="5"/>
+      <w:r>
+        <w:t>Korisnički zahtjevi</w:t>
+      </w:r>
       <w:r>
         <w:t xml:space="preserve"> </w:t>
       </w:r>
     </w:p>
     <w:p>
       <w:pPr>
-        <w:spacing w:line="360" w:lineRule="auto"/>
-      </w:pPr>
-    </w:p>
-    <w:p>
-      <w:pPr>
-        <w:spacing w:line="360" w:lineRule="auto"/>
-        <w:jc w:val="both"/>
-      </w:pPr>
-      <w:r>
-        <w:t>Aplikacija bi se zapravo sastojala od dva dijela:</w:t>
+        <w:spacing w:after="0" w:line="360" w:lineRule="auto"/>
+        <w:jc w:val="both"/>
+      </w:pPr>
+    </w:p>
+    <w:p>
+      <w:pPr>
+        <w:spacing w:after="0" w:line="360" w:lineRule="auto"/>
+        <w:jc w:val="both"/>
+      </w:pPr>
+      <w:r>
+        <w:tab/>
+        <w:t>Kako bismo izradili aplikaciju koja bi vinogradarima i vinarijama pomogla, bilo je potrebno utvrditi koje podatke treba pratiti te koje mogućnosti aplikacije bi pojednostavile i olakšale rad njenih korisnika.</w:t>
+      </w:r>
+    </w:p>
+    <w:p>
+      <w:pPr>
+        <w:spacing w:after="0" w:line="360" w:lineRule="auto"/>
+        <w:jc w:val="both"/>
+      </w:pPr>
+      <w:r>
+        <w:t xml:space="preserve">Aplikacija bi se zapravo sastojala od </w:t>
+      </w:r>
+      <w:r>
+        <w:t>više dijelova</w:t>
+      </w:r>
+      <w:r>
+        <w:t>:</w:t>
       </w:r>
     </w:p>
     <w:p>
@@ -1613,11 +1536,11 @@
           <w:ilvl w:val="0"/>
           <w:numId w:val="5"/>
         </w:numPr>
-        <w:spacing w:line="360" w:lineRule="auto"/>
-        <w:jc w:val="both"/>
-      </w:pPr>
-      <w:r>
-        <w:t>dio za rad u samom podrumu</w:t>
+        <w:spacing w:after="0" w:line="360" w:lineRule="auto"/>
+        <w:jc w:val="both"/>
+      </w:pPr>
+      <w:r>
+        <w:t>dio za praćenje poslova u vinogradu</w:t>
       </w:r>
     </w:p>
     <w:p>
@@ -1627,7 +1550,35 @@
           <w:ilvl w:val="0"/>
           <w:numId w:val="5"/>
         </w:numPr>
-        <w:spacing w:line="360" w:lineRule="auto"/>
+        <w:spacing w:after="0" w:line="360" w:lineRule="auto"/>
+        <w:jc w:val="both"/>
+      </w:pPr>
+      <w:r>
+        <w:t>dio za praćenje proizvodnje vina</w:t>
+      </w:r>
+    </w:p>
+    <w:p>
+      <w:pPr>
+        <w:pStyle w:val="ListParagraph"/>
+        <w:numPr>
+          <w:ilvl w:val="0"/>
+          <w:numId w:val="5"/>
+        </w:numPr>
+        <w:spacing w:after="0" w:line="360" w:lineRule="auto"/>
+        <w:jc w:val="both"/>
+      </w:pPr>
+      <w:r>
+        <w:t>dio za rad u samom podrumu</w:t>
+      </w:r>
+    </w:p>
+    <w:p>
+      <w:pPr>
+        <w:pStyle w:val="ListParagraph"/>
+        <w:numPr>
+          <w:ilvl w:val="0"/>
+          <w:numId w:val="5"/>
+        </w:numPr>
+        <w:spacing w:after="0" w:line="360" w:lineRule="auto"/>
         <w:jc w:val="both"/>
       </w:pPr>
       <w:r>
@@ -1636,11 +1587,154 @@
     </w:p>
     <w:p>
       <w:pPr>
-        <w:spacing w:line="360" w:lineRule="auto"/>
-        <w:jc w:val="both"/>
-      </w:pPr>
-      <w:r>
-        <w:t>Dio za rad u podrumima bi omogućavao sljedeće funkcionalnosti:</w:t>
+        <w:pStyle w:val="ListParagraph"/>
+        <w:spacing w:after="0" w:line="360" w:lineRule="auto"/>
+        <w:jc w:val="both"/>
+      </w:pPr>
+    </w:p>
+    <w:p>
+      <w:pPr>
+        <w:spacing w:after="0" w:line="360" w:lineRule="auto"/>
+        <w:jc w:val="both"/>
+      </w:pPr>
+      <w:r>
+        <w:t>Dio za praćenje poslova u vinogradu:</w:t>
+      </w:r>
+    </w:p>
+    <w:p>
+      <w:pPr>
+        <w:spacing w:after="0" w:line="360" w:lineRule="auto"/>
+        <w:jc w:val="both"/>
+      </w:pPr>
+    </w:p>
+    <w:p>
+      <w:pPr>
+        <w:spacing w:after="0" w:line="360" w:lineRule="auto"/>
+        <w:jc w:val="both"/>
+      </w:pPr>
+      <w:r>
+        <w:tab/>
+        <w:t>A</w:t>
+      </w:r>
+      <w:r>
+        <w:t>plikacija ima mogućnost unošenja podataka o veličini i broju trsova u vinogradu te sadrži dnevnik rada (rezidba,  špricanje…). U dnevnik se unose i bilješke o primijećenim zarazama.  Nakon berbe unosi  se i količina i kvaliteta dobivenog grožđa prema sortama.</w:t>
+      </w:r>
+    </w:p>
+    <w:p>
+      <w:pPr>
+        <w:spacing w:after="0" w:line="360" w:lineRule="auto"/>
+        <w:jc w:val="both"/>
+      </w:pPr>
+      <w:r>
+        <w:tab/>
+        <w:t xml:space="preserve">Na temelju dnevnika rada aplikacija bi generira obavijesti o potrebi provođenja aktivnosti u vinogradu (npr. za tjedan dana je vrijeme svibanjskog prskanja). </w:t>
+      </w:r>
+    </w:p>
+    <w:p>
+      <w:pPr>
+        <w:spacing w:after="0" w:line="360" w:lineRule="auto"/>
+        <w:jc w:val="both"/>
+      </w:pPr>
+    </w:p>
+    <w:p>
+      <w:pPr>
+        <w:spacing w:after="0" w:line="360" w:lineRule="auto"/>
+        <w:jc w:val="both"/>
+      </w:pPr>
+    </w:p>
+    <w:p>
+      <w:pPr>
+        <w:spacing w:after="0" w:line="360" w:lineRule="auto"/>
+        <w:jc w:val="both"/>
+      </w:pPr>
+    </w:p>
+    <w:p>
+      <w:pPr>
+        <w:spacing w:after="0" w:line="360" w:lineRule="auto"/>
+        <w:jc w:val="both"/>
+      </w:pPr>
+    </w:p>
+    <w:p>
+      <w:pPr>
+        <w:spacing w:after="0" w:line="360" w:lineRule="auto"/>
+        <w:jc w:val="both"/>
+      </w:pPr>
+    </w:p>
+    <w:p>
+      <w:pPr>
+        <w:spacing w:after="0" w:line="360" w:lineRule="auto"/>
+        <w:jc w:val="both"/>
+      </w:pPr>
+      <w:r>
+        <w:lastRenderedPageBreak/>
+        <w:t>Dio za praćenje proizvodnje vina:</w:t>
+      </w:r>
+    </w:p>
+    <w:p>
+      <w:pPr>
+        <w:spacing w:after="0" w:line="360" w:lineRule="auto"/>
+        <w:jc w:val="both"/>
+      </w:pPr>
+    </w:p>
+    <w:p>
+      <w:pPr>
+        <w:spacing w:after="0" w:line="360" w:lineRule="auto"/>
+        <w:jc w:val="both"/>
+      </w:pPr>
+      <w:r>
+        <w:tab/>
+      </w:r>
+      <w:r>
+        <w:t xml:space="preserve">Što se tiče proizvodnje vina, </w:t>
+      </w:r>
+      <w:r>
+        <w:t>pomoću aplikacije</w:t>
+      </w:r>
+      <w:r>
+        <w:t xml:space="preserve"> </w:t>
+      </w:r>
+      <w:r>
+        <w:t xml:space="preserve">prate </w:t>
+      </w:r>
+      <w:r>
+        <w:t xml:space="preserve">se podaci </w:t>
+      </w:r>
+      <w:r>
+        <w:t>o dobivenoj količini vina, vodi</w:t>
+      </w:r>
+      <w:r>
+        <w:t xml:space="preserve"> se dnevnik korištenih preparata te dnevnik provedenih analiza  (slatkoće, bistrine…) te svih aktivnosti u proizvodnji te ocjena kvalitete konačnog produkta </w:t>
+      </w:r>
+    </w:p>
+    <w:p>
+      <w:pPr>
+        <w:spacing w:after="0" w:line="360" w:lineRule="auto"/>
+        <w:jc w:val="both"/>
+      </w:pPr>
+      <w:r>
+        <w:tab/>
+        <w:t>Na temelju dnevnika analiza aplikacija bi generira obavijesti o potrebi provođenja istih (npr. približava se vrijeme analize bistirne).</w:t>
+      </w:r>
+    </w:p>
+    <w:p>
+      <w:pPr>
+        <w:spacing w:after="0" w:line="360" w:lineRule="auto"/>
+        <w:jc w:val="both"/>
+      </w:pPr>
+    </w:p>
+    <w:p>
+      <w:pPr>
+        <w:spacing w:after="0" w:line="360" w:lineRule="auto"/>
+        <w:jc w:val="both"/>
+      </w:pPr>
+      <w:r>
+        <w:t xml:space="preserve">Dio za rad u podrumima </w:t>
+      </w:r>
+      <w:r>
+        <w:t>ima</w:t>
+      </w:r>
+      <w:r>
+        <w:t xml:space="preserve"> sljedeće funkcionalnosti:</w:t>
       </w:r>
     </w:p>
     <w:p>
@@ -1650,7 +1744,7 @@
           <w:ilvl w:val="0"/>
           <w:numId w:val="6"/>
         </w:numPr>
-        <w:spacing w:line="360" w:lineRule="auto"/>
+        <w:spacing w:after="0" w:line="360" w:lineRule="auto"/>
         <w:jc w:val="both"/>
       </w:pPr>
       <w:r>
@@ -1664,7 +1758,7 @@
           <w:ilvl w:val="0"/>
           <w:numId w:val="6"/>
         </w:numPr>
-        <w:spacing w:line="360" w:lineRule="auto"/>
+        <w:spacing w:after="0" w:line="360" w:lineRule="auto"/>
         <w:jc w:val="both"/>
       </w:pPr>
       <w:r>
@@ -1674,19 +1768,25 @@
     <w:p>
       <w:pPr>
         <w:pStyle w:val="ListParagraph"/>
-        <w:spacing w:line="360" w:lineRule="auto"/>
+        <w:spacing w:after="0" w:line="360" w:lineRule="auto"/>
         <w:jc w:val="both"/>
       </w:pPr>
     </w:p>
     <w:p>
       <w:pPr>
         <w:pStyle w:val="ListParagraph"/>
-        <w:spacing w:line="360" w:lineRule="auto"/>
+        <w:spacing w:after="0" w:line="360" w:lineRule="auto"/>
         <w:ind w:left="0"/>
         <w:jc w:val="both"/>
       </w:pPr>
       <w:r>
-        <w:t>Dio za rad u podružnicama omogućavao bi sljedeće funkcionalnosti:</w:t>
+        <w:t xml:space="preserve">Dio za rad u podružnicama </w:t>
+      </w:r>
+      <w:r>
+        <w:t>ima</w:t>
+      </w:r>
+      <w:r>
+        <w:t xml:space="preserve"> sljedeće funkcionalnosti:</w:t>
       </w:r>
     </w:p>
     <w:p>
@@ -1696,7 +1796,7 @@
           <w:ilvl w:val="0"/>
           <w:numId w:val="7"/>
         </w:numPr>
-        <w:spacing w:line="360" w:lineRule="auto"/>
+        <w:spacing w:after="0" w:line="360" w:lineRule="auto"/>
         <w:jc w:val="both"/>
       </w:pPr>
       <w:r>
@@ -1710,397 +1810,142 @@
           <w:ilvl w:val="0"/>
           <w:numId w:val="7"/>
         </w:numPr>
+        <w:spacing w:after="0" w:line="360" w:lineRule="auto"/>
+        <w:jc w:val="both"/>
+      </w:pPr>
+      <w:r>
+        <w:t>praćenje količine butelja na zalihama.</w:t>
+      </w:r>
+    </w:p>
+    <w:p>
+      <w:pPr>
+        <w:pStyle w:val="ListParagraph"/>
+        <w:spacing w:after="0" w:line="360" w:lineRule="auto"/>
+        <w:jc w:val="both"/>
+      </w:pPr>
+    </w:p>
+    <w:p>
+      <w:pPr>
+        <w:spacing w:after="0" w:line="360" w:lineRule="auto"/>
+        <w:jc w:val="both"/>
+      </w:pPr>
+      <w:r>
+        <w:t>Na temelju izdanog računa aplikacija evidentira</w:t>
+      </w:r>
+      <w:r>
+        <w:t xml:space="preserve"> </w:t>
+      </w:r>
+      <w:r>
+        <w:t>stanje na skladištu, te i sami zaposlenici podruma ima</w:t>
+      </w:r>
+      <w:r>
+        <w:t>ju</w:t>
+      </w:r>
+      <w:r>
+        <w:t xml:space="preserve"> uvid u stanje na skladištu. Ukoliko bi se stanje na zalihama smanjilo na graničnu razinu potrebnu za optimalan rad same podružnice, aplikacija </w:t>
+      </w:r>
+      <w:r>
+        <w:t>izbacuje</w:t>
+      </w:r>
+      <w:r>
+        <w:t xml:space="preserve"> upozorenje o nedostatnoj  količini podružnici te </w:t>
+      </w:r>
+      <w:r>
+        <w:t>nudi</w:t>
+      </w:r>
+      <w:r>
+        <w:t xml:space="preserve"> mogućnost narudžbe vina iz podruma.</w:t>
+      </w:r>
+    </w:p>
+    <w:p>
+      <w:pPr>
+        <w:spacing w:after="0" w:line="360" w:lineRule="auto"/>
+        <w:jc w:val="both"/>
+      </w:pPr>
+    </w:p>
+    <w:p>
+      <w:pPr>
+        <w:pStyle w:val="Heading2"/>
+        <w:spacing w:before="0" w:line="360" w:lineRule="auto"/>
+        <w:jc w:val="both"/>
+      </w:pPr>
+      <w:bookmarkStart w:id="4" w:name="_Toc386385161"/>
+      <w:r>
+        <w:t>2.</w:t>
+      </w:r>
+      <w:r>
+        <w:t>3</w:t>
+      </w:r>
+      <w:r>
+        <w:t xml:space="preserve"> </w:t>
+      </w:r>
+      <w:r>
+        <w:t>Pretpostavke, ograničenja i granice</w:t>
+      </w:r>
+      <w:bookmarkEnd w:id="4"/>
+    </w:p>
+    <w:p>
+      <w:pPr>
+        <w:spacing w:after="0" w:line="360" w:lineRule="auto"/>
+        <w:jc w:val="both"/>
+      </w:pPr>
+    </w:p>
+    <w:p>
+      <w:pPr>
+        <w:spacing w:after="0" w:line="360" w:lineRule="auto"/>
+        <w:jc w:val="both"/>
+      </w:pPr>
+      <w:r>
+        <w:t>Izrada aplikacije nije lagan i jeftin posao te je radi toga potrebno odvojiti određena sredstva</w:t>
+      </w:r>
+      <w:r>
+        <w:t xml:space="preserve"> i vrijeme za realizaciju. Treba osigurati određene resurse, tehnologiju. Tehnologija koja se koristi mora biti dovoljno kvalitetna da se na njoj može izraditi sama aplikacija. Potrebno je dosta vremena, ne samo za izradu aplikacija već i za sređivanje dokumentacije koja prati izradu aplikacije.</w:t>
+      </w:r>
+    </w:p>
+    <w:p>
+      <w:pPr>
+        <w:spacing w:after="0" w:line="360" w:lineRule="auto"/>
+        <w:jc w:val="both"/>
+      </w:pPr>
+      <w:r>
+        <w:t xml:space="preserve">Najveće ograničenje je, već spomenuto, vrijeme. Tim koji radi na aplikaciji ima puno obaveza vezanih uz obrazovanje pa je stoga vrijeme članova tima ograničeno. Pošto svaki član tima ima drugačije akademske obveze, poprilično je teško prikupiti cijeli tim. </w:t>
+      </w:r>
+    </w:p>
+    <w:p>
+      <w:pPr>
+        <w:spacing w:after="0" w:line="360" w:lineRule="auto"/>
+        <w:jc w:val="both"/>
+      </w:pPr>
+      <w:r>
+        <w:t xml:space="preserve">Da bi projekt rezultirao uspjehom, potrebno je uložiti jako puno truda i odricanja slobodnog vremena. Svako svoje slobodno vrijeme ulažemo u izradu ovog projekta da bi naša aplikacija imala uspješan ishod. </w:t>
+      </w:r>
+    </w:p>
+    <w:p>
+      <w:pPr>
+        <w:pStyle w:val="Heading1"/>
+      </w:pPr>
+      <w:bookmarkStart w:id="5" w:name="_Toc386385162"/>
+      <w:r>
+        <w:lastRenderedPageBreak/>
+        <w:t>3. PROJEKTNI PLAN</w:t>
+      </w:r>
+      <w:bookmarkEnd w:id="5"/>
+    </w:p>
+    <w:p>
+      <w:pPr>
         <w:spacing w:line="360" w:lineRule="auto"/>
-        <w:jc w:val="both"/>
-      </w:pPr>
-      <w:r>
-        <w:t>praćenje količine butelja na zalihama.</w:t>
-      </w:r>
-    </w:p>
-    <w:p>
-      <w:pPr>
-        <w:spacing w:line="360" w:lineRule="auto"/>
-        <w:jc w:val="both"/>
-      </w:pPr>
-      <w:r>
-        <w:t xml:space="preserve">Na temelju izdanog računa aplikacija bi evidentirala stanje na skladištu, te bi i sami zaposlenici podruma imali uvid u stanje na skladištu. Ukoliko bi se stanje na zalihama smanjilo na graničnu razinu potrebnu za optimalan rad same podružnice, aplikacija bi izbacila </w:t>
-      </w:r>
-      <w:r>
-        <w:lastRenderedPageBreak/>
-        <w:t>upozorenje o nedostatnoj  količini podružnici te ponudila mogućnost narudžbe vina iz podruma.</w:t>
-      </w:r>
-    </w:p>
-    <w:p>
-      <w:pPr>
-        <w:spacing w:line="360" w:lineRule="auto"/>
-        <w:rPr>
-          <w:b/>
-        </w:rPr>
-      </w:pPr>
-      <w:r>
-        <w:rPr>
-          <w:b/>
-        </w:rPr>
-        <w:t>Sama aplikacija imala bi više funkcionalnosti:</w:t>
-      </w:r>
-    </w:p>
-    <w:p>
-      <w:pPr>
-        <w:pStyle w:val="ListParagraph"/>
-        <w:numPr>
-          <w:ilvl w:val="0"/>
-          <w:numId w:val="4"/>
-        </w:numPr>
-        <w:spacing w:line="360" w:lineRule="auto"/>
-      </w:pPr>
-      <w:r>
-        <w:t>login zaposlenika</w:t>
-      </w:r>
-    </w:p>
-    <w:p>
-      <w:pPr>
-        <w:pStyle w:val="ListParagraph"/>
-        <w:numPr>
-          <w:ilvl w:val="0"/>
-          <w:numId w:val="4"/>
-        </w:numPr>
-        <w:spacing w:line="360" w:lineRule="auto"/>
-      </w:pPr>
-      <w:r>
-        <w:t>pohrana stanja količine vina u podrumu i podružnicama u bazu podataka</w:t>
-      </w:r>
-    </w:p>
-    <w:p>
-      <w:pPr>
-        <w:pStyle w:val="ListParagraph"/>
-        <w:numPr>
-          <w:ilvl w:val="0"/>
-          <w:numId w:val="4"/>
-        </w:numPr>
-        <w:spacing w:line="360" w:lineRule="auto"/>
-      </w:pPr>
-      <w:r>
-        <w:t>modifikacija baze podataka  (buteljiranje te evidencija prodanog i otpremljenog vina)</w:t>
-      </w:r>
-    </w:p>
-    <w:p>
-      <w:pPr>
-        <w:pStyle w:val="ListParagraph"/>
-        <w:numPr>
-          <w:ilvl w:val="0"/>
-          <w:numId w:val="4"/>
-        </w:numPr>
-        <w:spacing w:line="360" w:lineRule="auto"/>
-      </w:pPr>
-      <w:r>
-        <w:t>izdavanje računa</w:t>
-      </w:r>
-    </w:p>
-    <w:p>
-      <w:pPr>
-        <w:pStyle w:val="ListParagraph"/>
-        <w:numPr>
-          <w:ilvl w:val="0"/>
-          <w:numId w:val="4"/>
-        </w:numPr>
-        <w:spacing w:line="360" w:lineRule="auto"/>
-      </w:pPr>
-      <w:r>
-        <w:t>slanje narudžbenice</w:t>
-      </w:r>
-    </w:p>
-    <w:p>
-      <w:pPr>
-        <w:pStyle w:val="ListParagraph"/>
-        <w:numPr>
-          <w:ilvl w:val="0"/>
-          <w:numId w:val="4"/>
-        </w:numPr>
-        <w:spacing w:line="360" w:lineRule="auto"/>
-      </w:pPr>
-      <w:r>
-        <w:t>izvještaji (dnevni, mjesečni, po poslovnicama…)</w:t>
-      </w:r>
-    </w:p>
-    <w:p>
-      <w:pPr>
-        <w:pStyle w:val="ListParagraph"/>
-        <w:spacing w:line="360" w:lineRule="auto"/>
-      </w:pPr>
-    </w:p>
-    <w:p>
-      <w:pPr>
-        <w:pStyle w:val="Heading3"/>
-        <w:spacing w:line="360" w:lineRule="auto"/>
-        <w:rPr>
-          <w:rFonts w:eastAsia="Times New Roman"/>
-        </w:rPr>
-      </w:pPr>
-      <w:bookmarkStart w:id="6" w:name="_Toc386385159"/>
-      <w:r>
-        <w:rPr>
-          <w:rFonts w:eastAsia="Times New Roman"/>
-        </w:rPr>
-        <w:t xml:space="preserve">2.3.1 </w:t>
-      </w:r>
-      <w:r>
-        <w:rPr>
-          <w:rFonts w:eastAsia="Times New Roman"/>
-        </w:rPr>
-        <w:t>Korištene tehnologije</w:t>
-      </w:r>
-      <w:bookmarkEnd w:id="6"/>
-    </w:p>
-    <w:p>
-      <w:pPr>
-        <w:spacing w:line="360" w:lineRule="auto"/>
-      </w:pPr>
-    </w:p>
-    <w:p>
-      <w:pPr>
-        <w:pStyle w:val="ListParagraph"/>
-        <w:numPr>
-          <w:ilvl w:val="0"/>
-          <w:numId w:val="3"/>
-        </w:numPr>
-        <w:spacing w:line="360" w:lineRule="auto"/>
-        <w:rPr>
-          <w:rFonts w:cs="Times New Roman"/>
-        </w:rPr>
-      </w:pPr>
-      <w:r>
-        <w:rPr>
-          <w:rFonts w:cs="Times New Roman"/>
-        </w:rPr>
-        <w:t>Visual paradigm for UML</w:t>
-      </w:r>
-    </w:p>
-    <w:p>
-      <w:pPr>
-        <w:pStyle w:val="ListParagraph"/>
-        <w:numPr>
-          <w:ilvl w:val="0"/>
-          <w:numId w:val="3"/>
-        </w:numPr>
-        <w:spacing w:line="360" w:lineRule="auto"/>
-      </w:pPr>
-      <w:r>
-        <w:t>Microsoft Visual Studio 2012</w:t>
-      </w:r>
-    </w:p>
-    <w:p>
-      <w:pPr>
-        <w:pStyle w:val="ListParagraph"/>
-        <w:numPr>
-          <w:ilvl w:val="0"/>
-          <w:numId w:val="3"/>
-        </w:numPr>
-        <w:spacing w:line="360" w:lineRule="auto"/>
-      </w:pPr>
-      <w:r>
-        <w:t xml:space="preserve">Microsoft SQL </w:t>
-      </w:r>
-    </w:p>
-    <w:p>
-      <w:pPr>
-        <w:pStyle w:val="ListParagraph"/>
-        <w:numPr>
-          <w:ilvl w:val="0"/>
-          <w:numId w:val="3"/>
-        </w:numPr>
-        <w:spacing w:line="360" w:lineRule="auto"/>
-      </w:pPr>
-      <w:r>
-        <w:t>MS Office</w:t>
-      </w:r>
-    </w:p>
-    <w:p>
-      <w:pPr>
-        <w:pStyle w:val="ListParagraph"/>
-        <w:spacing w:line="360" w:lineRule="auto"/>
-        <w:ind w:left="1080"/>
-      </w:pPr>
-    </w:p>
-    <w:p>
-      <w:pPr>
-        <w:pStyle w:val="Heading2"/>
-        <w:rPr>
-          <w:rFonts w:eastAsia="Times New Roman"/>
-        </w:rPr>
-      </w:pPr>
-      <w:bookmarkStart w:id="7" w:name="_Toc386385160"/>
-      <w:r>
-        <w:rPr>
-          <w:rFonts w:eastAsia="Times New Roman"/>
-        </w:rPr>
-        <w:t>2.4 Funkcionalno proširenje</w:t>
-      </w:r>
-      <w:bookmarkEnd w:id="7"/>
-      <w:r>
-        <w:rPr>
-          <w:rFonts w:eastAsia="Times New Roman"/>
-        </w:rPr>
-        <w:t xml:space="preserve"> </w:t>
-      </w:r>
-    </w:p>
-    <w:p/>
-    <w:p>
-      <w:pPr>
-        <w:spacing w:line="360" w:lineRule="auto"/>
-        <w:jc w:val="both"/>
-      </w:pPr>
-      <w:r>
-        <w:tab/>
-        <w:t xml:space="preserve">Kako bismo učinili aplikaciju specifičnijom, osim praćenja količine vina na zalihama te prodaje istoga proširili bismo njenu funkcionalnost na praćenje poslova koji se obavljaju u vinogradu.  </w:t>
-      </w:r>
-    </w:p>
-    <w:p>
-      <w:pPr>
-        <w:spacing w:line="360" w:lineRule="auto"/>
-        <w:jc w:val="both"/>
-      </w:pPr>
-      <w:r>
-        <w:t xml:space="preserve">Omogućili bi da se u aplikaciju mogu </w:t>
-      </w:r>
-      <w:proofErr w:type="spellStart"/>
-      <w:r>
-        <w:t>unjeti</w:t>
-      </w:r>
-      <w:proofErr w:type="spellEnd"/>
-      <w:r>
-        <w:t xml:space="preserve"> podaci o veličini i broju trsova u vinogradu, sadržavala bi dnevnik rada (rezidba,  špricanje…). U dnevnik bi se unosile i bilješke o primijećenim zarazama.  Također nakon berbe </w:t>
-      </w:r>
-      <w:proofErr w:type="spellStart"/>
-      <w:r>
-        <w:t>unjela</w:t>
-      </w:r>
-      <w:proofErr w:type="spellEnd"/>
-      <w:r>
-        <w:t xml:space="preserve"> bi se i količina i kvaliteta dobivenog grožđa prema sortama. Tako bi vinogradar lakše donosio odluke kada i čime provoditi prskanje vinograda.</w:t>
-      </w:r>
-    </w:p>
-    <w:p>
-      <w:pPr>
-        <w:spacing w:line="360" w:lineRule="auto"/>
-        <w:jc w:val="both"/>
-      </w:pPr>
-      <w:r>
-        <w:t xml:space="preserve">Što se tiče proizvodnje vina, pratili bi se podaci o dobivenoj količini vina, vodio bi se dnevnik korištenih preparata te dnevnik provedenih analiza  (slatkoće, bistrine…) te svih aktivnosti u </w:t>
-      </w:r>
-      <w:r>
-        <w:lastRenderedPageBreak/>
-        <w:t xml:space="preserve">proizvodnji te ocjena kvalitete konačnog produkta tako da se dogodine zna što promijeniti u proizvodnji. </w:t>
-      </w:r>
-    </w:p>
-    <w:p>
-      <w:pPr>
-        <w:spacing w:line="360" w:lineRule="auto"/>
-        <w:jc w:val="both"/>
-      </w:pPr>
-      <w:r>
-        <w:t>Na temelju dnevnika rada i analiza aplikacija bi generirala obavijesti o potrebi provođenja istih (</w:t>
-      </w:r>
-      <w:proofErr w:type="spellStart"/>
-      <w:r>
-        <w:t>npr</w:t>
-      </w:r>
-      <w:proofErr w:type="spellEnd"/>
-      <w:r>
-        <w:t xml:space="preserve">. za tjedan dana je vrijeme svibanjskog prskanja). </w:t>
-      </w:r>
-    </w:p>
-    <w:p>
-      <w:pPr>
-        <w:spacing w:line="360" w:lineRule="auto"/>
-        <w:jc w:val="both"/>
       </w:pPr>
     </w:p>
     <w:p>
       <w:pPr>
         <w:pStyle w:val="Heading2"/>
         <w:spacing w:line="360" w:lineRule="auto"/>
-        <w:jc w:val="both"/>
-      </w:pPr>
-      <w:bookmarkStart w:id="8" w:name="_Toc386385161"/>
-      <w:r>
-        <w:t>2.5</w:t>
-      </w:r>
-      <w:r>
-        <w:t xml:space="preserve"> </w:t>
-      </w:r>
-      <w:r>
-        <w:t>Pretpostavke, ograničenja i granice</w:t>
-      </w:r>
-      <w:bookmarkEnd w:id="8"/>
-    </w:p>
-    <w:p>
-      <w:pPr>
-        <w:spacing w:line="360" w:lineRule="auto"/>
-        <w:jc w:val="both"/>
-      </w:pPr>
-    </w:p>
-    <w:p>
-      <w:pPr>
-        <w:spacing w:line="360" w:lineRule="auto"/>
-        <w:jc w:val="both"/>
-      </w:pPr>
-      <w:r>
-        <w:t>Izrada aplikacije nije lagan i jeftin posao te je radi toga potrebno odvojiti određena sredstva</w:t>
-      </w:r>
-      <w:r>
-        <w:t xml:space="preserve"> i vrijeme za realizaciju. Treba osigurati određene resurse, tehnologiju. Tehnologija koja se koristi mora biti dovoljno kvalitetna da se na njoj može izraditi sama aplikacija. Potrebno je dosta vremena, ne samo za izradu aplikacija već i za sređivanje dokumentacije koja prati izradu aplikacije.</w:t>
-      </w:r>
-    </w:p>
-    <w:p>
-      <w:pPr>
-        <w:spacing w:line="360" w:lineRule="auto"/>
-        <w:jc w:val="both"/>
-      </w:pPr>
-      <w:r>
-        <w:t xml:space="preserve">Najveće ograničenje je, već spomenuto, vrijeme. Tim koji radi na aplikaciji ima puno obaveza vezanih uz obrazovanje pa je stoga vrijeme članova tima ograničeno. Pošto svaki član tima ima drugačije akademske obveze, poprilično je teško prikupiti cijeli tim. </w:t>
-      </w:r>
-    </w:p>
-    <w:p>
-      <w:pPr>
-        <w:spacing w:line="360" w:lineRule="auto"/>
-        <w:jc w:val="both"/>
-      </w:pPr>
-      <w:r>
-        <w:t xml:space="preserve">Da bi projekt rezultirao uspjehom, potrebno je uložiti jako puno truda i odricanja slobodnog vremena. Svako svoje slobodno vrijeme ulažemo u izradu ovog projekta da bi naša aplikacija imala uspješan ishod. </w:t>
-      </w:r>
-    </w:p>
-    <w:p>
-      <w:r>
-        <w:br w:type="page"/>
-      </w:r>
-    </w:p>
-    <w:p>
-      <w:pPr>
-        <w:pStyle w:val="Heading1"/>
-        <w:spacing w:line="360" w:lineRule="auto"/>
-      </w:pPr>
-      <w:bookmarkStart w:id="9" w:name="_Toc386385162"/>
-      <w:r>
-        <w:lastRenderedPageBreak/>
-        <w:t>3. PROJEKTNI PLAN</w:t>
-      </w:r>
-      <w:bookmarkEnd w:id="9"/>
-    </w:p>
-    <w:p>
-      <w:pPr>
-        <w:spacing w:line="360" w:lineRule="auto"/>
-      </w:pPr>
-    </w:p>
-    <w:p>
-      <w:pPr>
-        <w:pStyle w:val="Heading2"/>
-        <w:spacing w:line="360" w:lineRule="auto"/>
-      </w:pPr>
-      <w:bookmarkStart w:id="10" w:name="_Toc386385163"/>
+      </w:pPr>
+      <w:bookmarkStart w:id="6" w:name="_Toc386385163"/>
       <w:r>
         <w:t>3.1 Projektni tim</w:t>
       </w:r>
-      <w:bookmarkEnd w:id="10"/>
+      <w:bookmarkEnd w:id="6"/>
     </w:p>
     <w:p>
       <w:pPr>
@@ -2129,7 +1974,7 @@
     <w:p/>
     <w:tbl>
       <w:tblPr>
-        <w:tblStyle w:val="LightShading-Accent4"/>
+        <w:tblStyle w:val="LightShading-Accent5"/>
         <w:tblW w:w="0" w:type="auto"/>
         <w:jc w:val="center"/>
         <w:tblLook w:val="04A0"/>
@@ -2148,7 +1993,6 @@
           <w:tcPr>
             <w:cnfStyle w:val="001000000000"/>
             <w:tcW w:w="2593" w:type="dxa"/>
-            <w:vAlign w:val="center"/>
           </w:tcPr>
           <w:p>
             <w:pPr>
@@ -2162,7 +2006,6 @@
         <w:tc>
           <w:tcPr>
             <w:tcW w:w="2593" w:type="dxa"/>
-            <w:vAlign w:val="center"/>
           </w:tcPr>
           <w:p>
             <w:pPr>
@@ -2185,7 +2028,6 @@
           <w:tcPr>
             <w:cnfStyle w:val="001000000000"/>
             <w:tcW w:w="2593" w:type="dxa"/>
-            <w:vAlign w:val="center"/>
           </w:tcPr>
           <w:p>
             <w:pPr>
@@ -2207,7 +2049,6 @@
         <w:tc>
           <w:tcPr>
             <w:tcW w:w="2593" w:type="dxa"/>
-            <w:vAlign w:val="center"/>
           </w:tcPr>
           <w:p>
             <w:pPr>
@@ -2223,7 +2064,7 @@
                 <w:sz w:val="28"/>
                 <w:szCs w:val="28"/>
               </w:rPr>
-              <w:t>Dizajner</w:t>
+              <w:t>Projekt menadžer</w:t>
             </w:r>
           </w:p>
         </w:tc>
@@ -2237,7 +2078,6 @@
           <w:tcPr>
             <w:cnfStyle w:val="001000000000"/>
             <w:tcW w:w="2593" w:type="dxa"/>
-            <w:vAlign w:val="center"/>
           </w:tcPr>
           <w:p>
             <w:pPr>
@@ -2259,7 +2099,6 @@
         <w:tc>
           <w:tcPr>
             <w:tcW w:w="2593" w:type="dxa"/>
-            <w:vAlign w:val="center"/>
           </w:tcPr>
           <w:p>
             <w:pPr>
@@ -2275,7 +2114,7 @@
                 <w:sz w:val="28"/>
                 <w:szCs w:val="28"/>
               </w:rPr>
-              <w:t>Tester</w:t>
+              <w:t>Programer</w:t>
             </w:r>
           </w:p>
         </w:tc>
@@ -2290,7 +2129,6 @@
           <w:tcPr>
             <w:cnfStyle w:val="001000000000"/>
             <w:tcW w:w="2593" w:type="dxa"/>
-            <w:vAlign w:val="center"/>
           </w:tcPr>
           <w:p>
             <w:pPr>
@@ -2312,7 +2150,6 @@
         <w:tc>
           <w:tcPr>
             <w:tcW w:w="2593" w:type="dxa"/>
-            <w:vAlign w:val="center"/>
           </w:tcPr>
           <w:p>
             <w:pPr>
@@ -2328,7 +2165,14 @@
                 <w:sz w:val="28"/>
                 <w:szCs w:val="28"/>
               </w:rPr>
-              <w:t>Analitičar</w:t>
+              <w:t>A</w:t>
+            </w:r>
+            <w:r>
+              <w:rPr>
+                <w:sz w:val="28"/>
+                <w:szCs w:val="28"/>
+              </w:rPr>
+              <w:t>rhitekt</w:t>
             </w:r>
           </w:p>
         </w:tc>
@@ -2342,7 +2186,6 @@
           <w:tcPr>
             <w:cnfStyle w:val="001000000000"/>
             <w:tcW w:w="2593" w:type="dxa"/>
-            <w:vAlign w:val="center"/>
           </w:tcPr>
           <w:p>
             <w:pPr>
@@ -2364,7 +2207,6 @@
         <w:tc>
           <w:tcPr>
             <w:tcW w:w="2593" w:type="dxa"/>
-            <w:vAlign w:val="center"/>
           </w:tcPr>
           <w:p>
             <w:pPr>
@@ -2380,7 +2222,7 @@
                 <w:sz w:val="28"/>
                 <w:szCs w:val="28"/>
               </w:rPr>
-              <w:t>Arhitrkt</w:t>
+              <w:t>Tester</w:t>
             </w:r>
           </w:p>
         </w:tc>
@@ -2395,7 +2237,6 @@
           <w:tcPr>
             <w:cnfStyle w:val="001000000000"/>
             <w:tcW w:w="2593" w:type="dxa"/>
-            <w:vAlign w:val="center"/>
           </w:tcPr>
           <w:p>
             <w:pPr>
@@ -2417,7 +2258,6 @@
         <w:tc>
           <w:tcPr>
             <w:tcW w:w="2593" w:type="dxa"/>
-            <w:vAlign w:val="center"/>
           </w:tcPr>
           <w:p>
             <w:pPr>
@@ -2433,15 +2273,139 @@
                 <w:sz w:val="28"/>
                 <w:szCs w:val="28"/>
               </w:rPr>
-              <w:t>Programer</w:t>
+              <w:t>Analitičar</w:t>
             </w:r>
           </w:p>
         </w:tc>
       </w:tr>
     </w:tbl>
     <w:p/>
+    <w:p>
+      <w:r>
+        <w:rPr>
+          <w:noProof/>
+        </w:rPr>
+        <w:lastRenderedPageBreak/>
+        <w:pict>
+          <v:shapetype id="_x0000_t202" coordsize="21600,21600" o:spt="202" path="m,l,21600r21600,l21600,xe">
+            <v:stroke joinstyle="miter"/>
+            <v:path gradientshapeok="t" o:connecttype="rect"/>
+          </v:shapetype>
+          <v:shape id="_x0000_s1026" type="#_x0000_t202" style="position:absolute;margin-left:-9.45pt;margin-top:614.65pt;width:474.55pt;height:.05pt;z-index:251660288" stroked="f">
+            <v:textbox style="mso-fit-shape-to-text:t" inset="0,0,0,0">
+              <w:txbxContent>
+                <w:p>
+                  <w:pPr>
+                    <w:pStyle w:val="Caption"/>
+                    <w:jc w:val="center"/>
+                    <w:rPr>
+                      <w:noProof/>
+                      <w:sz w:val="24"/>
+                    </w:rPr>
+                  </w:pPr>
+                  <w:r>
+                    <w:t xml:space="preserve">Slika 3.1. </w:t>
+                  </w:r>
+                  <w:fldSimple w:instr=" SEQ Slika_2.2 \* ARABIC ">
+                    <w:r>
+                      <w:rPr>
+                        <w:noProof/>
+                      </w:rPr>
+                      <w:t>1</w:t>
+                    </w:r>
+                  </w:fldSimple>
+                  <w:r>
+                    <w:t xml:space="preserve"> </w:t>
+                  </w:r>
+                  <w:r>
+                    <w:t>„</w:t>
+                  </w:r>
+                  <w:r>
+                    <w:t>Who does wha</w:t>
+                  </w:r>
+                  <w:r>
+                    <w:t>t“</w:t>
+                  </w:r>
+                  <w:r>
+                    <w:t xml:space="preserve"> dijagram</w:t>
+                  </w:r>
+                  <w:r>
+                    <w:t xml:space="preserve"> (dijagram aktivnosti pojedinih članova tima)</w:t>
+                  </w:r>
+                </w:p>
+              </w:txbxContent>
+            </v:textbox>
+            <w10:wrap type="square"/>
+          </v:shape>
+        </w:pict>
+      </w:r>
+      <w:r>
+        <w:rPr>
+          <w:noProof/>
+          <w:lang w:eastAsia="hr-HR"/>
+        </w:rPr>
+        <w:drawing>
+          <wp:anchor distT="0" distB="0" distL="114300" distR="114300" simplePos="0" relativeHeight="251658240" behindDoc="0" locked="0" layoutInCell="1" allowOverlap="1">
+            <wp:simplePos x="0" y="0"/>
+            <wp:positionH relativeFrom="margin">
+              <wp:align>center</wp:align>
+            </wp:positionH>
+            <wp:positionV relativeFrom="paragraph">
+              <wp:posOffset>154305</wp:posOffset>
+            </wp:positionV>
+            <wp:extent cx="6026785" cy="7442200"/>
+            <wp:effectExtent l="190500" t="152400" r="164465" b="139700"/>
+            <wp:wrapSquare wrapText="bothSides"/>
+            <wp:docPr id="1" name="Picture 1" descr="C:\Users\Ivana\Desktop\who what.png"/>
+            <wp:cNvGraphicFramePr>
+              <a:graphicFrameLocks xmlns:a="http://schemas.openxmlformats.org/drawingml/2006/main" noChangeAspect="1"/>
+            </wp:cNvGraphicFramePr>
+            <a:graphic xmlns:a="http://schemas.openxmlformats.org/drawingml/2006/main">
+              <a:graphicData uri="http://schemas.openxmlformats.org/drawingml/2006/picture">
+                <pic:pic xmlns:pic="http://schemas.openxmlformats.org/drawingml/2006/picture">
+                  <pic:nvPicPr>
+                    <pic:cNvPr id="0" name="Picture 1" descr="C:\Users\Ivana\Desktop\who what.png"/>
+                    <pic:cNvPicPr>
+                      <a:picLocks noChangeAspect="1" noChangeArrowheads="1"/>
+                    </pic:cNvPicPr>
+                  </pic:nvPicPr>
+                  <pic:blipFill>
+                    <a:blip r:embed="rId8" cstate="print"/>
+                    <a:srcRect/>
+                    <a:stretch>
+                      <a:fillRect/>
+                    </a:stretch>
+                  </pic:blipFill>
+                  <pic:spPr bwMode="auto">
+                    <a:xfrm>
+                      <a:off x="0" y="0"/>
+                      <a:ext cx="6026785" cy="7442200"/>
+                    </a:xfrm>
+                    <a:prstGeom prst="rect">
+                      <a:avLst/>
+                    </a:prstGeom>
+                    <a:ln>
+                      <a:noFill/>
+                    </a:ln>
+                    <a:effectLst>
+                      <a:outerShdw blurRad="190500" algn="tl" rotWithShape="0">
+                        <a:srgbClr val="000000">
+                          <a:alpha val="70000"/>
+                        </a:srgbClr>
+                      </a:outerShdw>
+                    </a:effectLst>
+                  </pic:spPr>
+                </pic:pic>
+              </a:graphicData>
+            </a:graphic>
+          </wp:anchor>
+        </w:drawing>
+      </w:r>
+    </w:p>
+    <w:p/>
+    <w:p/>
     <w:sectPr>
-      <w:footerReference w:type="default" r:id="rId8"/>
+      <w:footerReference w:type="default" r:id="rId9"/>
       <w:pgSz w:w="11906" w:h="16838"/>
       <w:pgMar w:top="1417" w:right="1417" w:bottom="1417" w:left="1417" w:header="708" w:footer="708" w:gutter="0"/>
       <w:cols w:space="708"/>
@@ -2478,23 +2442,12 @@
 
 <file path=word/footer1.xml><?xml version="1.0" encoding="utf-8"?>
 <w:ftr xmlns:ve="http://schemas.openxmlformats.org/markup-compatibility/2006" xmlns:o="urn:schemas-microsoft-com:office:office" xmlns:r="http://schemas.openxmlformats.org/officeDocument/2006/relationships" xmlns:m="http://schemas.openxmlformats.org/officeDocument/2006/math" xmlns:v="urn:schemas-microsoft-com:vml" xmlns:wp="http://schemas.openxmlformats.org/drawingml/2006/wordprocessingDrawing" xmlns:w10="urn:schemas-microsoft-com:office:word" xmlns:w="http://schemas.openxmlformats.org/wordprocessingml/2006/main" xmlns:wne="http://schemas.microsoft.com/office/word/2006/wordml">
-  <w:sdt>
-    <w:sdtPr>
-      <w:id w:val="310765458"/>
-      <w:docPartObj>
-        <w:docPartGallery w:val="Page Numbers (Bottom of Page)"/>
-        <w:docPartUnique/>
-      </w:docPartObj>
-    </w:sdtPr>
-    <w:sdtContent>
-      <w:p>
-        <w:pPr>
-          <w:pStyle w:val="Footer"/>
-          <w:jc w:val="center"/>
-        </w:pPr>
-      </w:p>
-    </w:sdtContent>
-  </w:sdt>
+  <w:p>
+    <w:pPr>
+      <w:pStyle w:val="Footer"/>
+      <w:jc w:val="center"/>
+    </w:pPr>
+  </w:p>
   <w:p>
     <w:pPr>
       <w:pStyle w:val="Footer"/>
@@ -2823,7 +2776,7 @@
   <w:abstractNum w:abstractNumId="3">
     <w:nsid w:val="5CA2764B"/>
     <w:multiLevelType w:val="hybridMultilevel"/>
-    <w:tmpl w:val="8250AAD0"/>
+    <w:tmpl w:val="E706760E"/>
     <w:lvl w:ilvl="0" w:tplc="041A0001">
       <w:start w:val="1"/>
       <w:numFmt w:val="bullet"/>
@@ -3917,6 +3870,156 @@
       <w:ind w:left="480"/>
     </w:pPr>
   </w:style>
+  <w:style w:type="table" w:styleId="LightShading-Accent5">
+    <w:name w:val="Light Shading Accent 5"/>
+    <w:basedOn w:val="TableNormal"/>
+    <w:uiPriority w:val="60"/>
+    <w:rsid w:val="00555FF2"/>
+    <w:pPr>
+      <w:spacing w:after="0" w:line="240" w:lineRule="auto"/>
+    </w:pPr>
+    <w:rPr>
+      <w:color w:val="31849B" w:themeColor="accent5" w:themeShade="BF"/>
+    </w:rPr>
+    <w:tblPr>
+      <w:tblStyleRowBandSize w:val="1"/>
+      <w:tblStyleColBandSize w:val="1"/>
+      <w:tblInd w:w="0" w:type="dxa"/>
+      <w:tblBorders>
+        <w:top w:val="single" w:sz="8" w:space="0" w:color="4BACC6" w:themeColor="accent5"/>
+        <w:bottom w:val="single" w:sz="8" w:space="0" w:color="4BACC6" w:themeColor="accent5"/>
+      </w:tblBorders>
+      <w:tblCellMar>
+        <w:top w:w="0" w:type="dxa"/>
+        <w:left w:w="108" w:type="dxa"/>
+        <w:bottom w:w="0" w:type="dxa"/>
+        <w:right w:w="108" w:type="dxa"/>
+      </w:tblCellMar>
+    </w:tblPr>
+    <w:tblStylePr w:type="firstRow">
+      <w:pPr>
+        <w:spacing w:before="0" w:after="0" w:line="240" w:lineRule="auto"/>
+      </w:pPr>
+      <w:rPr>
+        <w:b/>
+        <w:bCs/>
+      </w:rPr>
+      <w:tblPr/>
+      <w:tcPr>
+        <w:tcBorders>
+          <w:top w:val="single" w:sz="8" w:space="0" w:color="4BACC6" w:themeColor="accent5"/>
+          <w:left w:val="nil"/>
+          <w:bottom w:val="single" w:sz="8" w:space="0" w:color="4BACC6" w:themeColor="accent5"/>
+          <w:right w:val="nil"/>
+          <w:insideH w:val="nil"/>
+          <w:insideV w:val="nil"/>
+        </w:tcBorders>
+      </w:tcPr>
+    </w:tblStylePr>
+    <w:tblStylePr w:type="lastRow">
+      <w:pPr>
+        <w:spacing w:before="0" w:after="0" w:line="240" w:lineRule="auto"/>
+      </w:pPr>
+      <w:rPr>
+        <w:b/>
+        <w:bCs/>
+      </w:rPr>
+      <w:tblPr/>
+      <w:tcPr>
+        <w:tcBorders>
+          <w:top w:val="single" w:sz="8" w:space="0" w:color="4BACC6" w:themeColor="accent5"/>
+          <w:left w:val="nil"/>
+          <w:bottom w:val="single" w:sz="8" w:space="0" w:color="4BACC6" w:themeColor="accent5"/>
+          <w:right w:val="nil"/>
+          <w:insideH w:val="nil"/>
+          <w:insideV w:val="nil"/>
+        </w:tcBorders>
+      </w:tcPr>
+    </w:tblStylePr>
+    <w:tblStylePr w:type="firstCol">
+      <w:rPr>
+        <w:b/>
+        <w:bCs/>
+      </w:rPr>
+    </w:tblStylePr>
+    <w:tblStylePr w:type="lastCol">
+      <w:rPr>
+        <w:b/>
+        <w:bCs/>
+      </w:rPr>
+    </w:tblStylePr>
+    <w:tblStylePr w:type="band1Vert">
+      <w:tblPr/>
+      <w:tcPr>
+        <w:tcBorders>
+          <w:left w:val="nil"/>
+          <w:right w:val="nil"/>
+          <w:insideH w:val="nil"/>
+          <w:insideV w:val="nil"/>
+        </w:tcBorders>
+        <w:shd w:val="clear" w:color="auto" w:fill="D2EAF1" w:themeFill="accent5" w:themeFillTint="3F"/>
+      </w:tcPr>
+    </w:tblStylePr>
+    <w:tblStylePr w:type="band1Horz">
+      <w:tblPr/>
+      <w:tcPr>
+        <w:tcBorders>
+          <w:left w:val="nil"/>
+          <w:right w:val="nil"/>
+          <w:insideH w:val="nil"/>
+          <w:insideV w:val="nil"/>
+        </w:tcBorders>
+        <w:shd w:val="clear" w:color="auto" w:fill="D2EAF1" w:themeFill="accent5" w:themeFillTint="3F"/>
+      </w:tcPr>
+    </w:tblStylePr>
+  </w:style>
+  <w:style w:type="paragraph" w:styleId="Caption">
+    <w:name w:val="caption"/>
+    <w:basedOn w:val="Normal"/>
+    <w:next w:val="Normal"/>
+    <w:uiPriority w:val="35"/>
+    <w:unhideWhenUsed/>
+    <w:qFormat/>
+    <w:rsid w:val="00555FF2"/>
+    <w:pPr>
+      <w:spacing w:line="240" w:lineRule="auto"/>
+    </w:pPr>
+    <w:rPr>
+      <w:b/>
+      <w:bCs/>
+      <w:color w:val="4F81BD" w:themeColor="accent1"/>
+      <w:sz w:val="18"/>
+      <w:szCs w:val="18"/>
+    </w:rPr>
+  </w:style>
+  <w:style w:type="paragraph" w:styleId="Header">
+    <w:name w:val="header"/>
+    <w:basedOn w:val="Normal"/>
+    <w:link w:val="HeaderChar"/>
+    <w:uiPriority w:val="99"/>
+    <w:semiHidden/>
+    <w:unhideWhenUsed/>
+    <w:rsid w:val="00771CA6"/>
+    <w:pPr>
+      <w:tabs>
+        <w:tab w:val="center" w:pos="4536"/>
+        <w:tab w:val="right" w:pos="9072"/>
+      </w:tabs>
+      <w:spacing w:after="0" w:line="240" w:lineRule="auto"/>
+    </w:pPr>
+  </w:style>
+  <w:style w:type="character" w:customStyle="1" w:styleId="HeaderChar">
+    <w:name w:val="Header Char"/>
+    <w:basedOn w:val="DefaultParagraphFont"/>
+    <w:link w:val="Header"/>
+    <w:uiPriority w:val="99"/>
+    <w:semiHidden/>
+    <w:rsid w:val="00771CA6"/>
+    <w:rPr>
+      <w:rFonts w:ascii="Times New Roman" w:hAnsi="Times New Roman"/>
+      <w:sz w:val="24"/>
+    </w:rPr>
+  </w:style>
 </w:styles>
 </file>
 
@@ -4208,7 +4311,7 @@
 </file>
 
 <file path=customXml/itemProps1.xml><?xml version="1.0" encoding="utf-8"?>
-<ds:datastoreItem xmlns:ds="http://schemas.openxmlformats.org/officeDocument/2006/customXml" ds:itemID="{B73F1889-7043-4011-9C4A-0EF390CC5E8C}">
+<ds:datastoreItem xmlns:ds="http://schemas.openxmlformats.org/officeDocument/2006/customXml" ds:itemID="{EB69B43F-139F-449D-A1E3-B364BF1D2310}">
   <ds:schemaRefs>
     <ds:schemaRef ds:uri="http://schemas.openxmlformats.org/officeDocument/2006/bibliography"/>
   </ds:schemaRefs>

</xml_diff>